<commit_message>
Fixed a typo in docx
</commit_message>
<xml_diff>
--- a/project-part A-25-2-R-11.docx
+++ b/project-part A-25-2-R-11.docx
@@ -82,16 +82,6 @@
           <w:color w:val="000000" w:themeColor="text1"/>
           <w:sz w:val="28"/>
           <w:szCs w:val="28"/>
-          <w:lang w:val="en-US"/>
-        </w:rPr>
-        <w:t>`</w:t>
-      </w:r>
-      <w:r>
-        <w:rPr>
-          <w:rFonts w:asciiTheme="majorBidi" w:hAnsiTheme="majorBidi" w:cstheme="majorBidi"/>
-          <w:color w:val="000000" w:themeColor="text1"/>
-          <w:sz w:val="28"/>
-          <w:szCs w:val="28"/>
         </w:rPr>
         <w:t>Software Engineering Department</w:t>
       </w:r>
@@ -404,17 +394,14 @@
               </w:rPr>
               <w:t xml:space="preserve">    </w:t>
             </w:r>
-            <w:hyperlink r:id="rId9" w:history="1">
-              <w:r>
-                <w:rPr>
-                  <w:rStyle w:val="Hyperlink"/>
-                  <w:rFonts w:asciiTheme="majorBidi" w:hAnsiTheme="majorBidi" w:cstheme="majorBidi"/>
-                  <w:sz w:val="28"/>
-                  <w:szCs w:val="28"/>
-                </w:rPr>
-                <w:t>itaymohabati@gmail.com</w:t>
-              </w:r>
-            </w:hyperlink>
+            <w:r>
+              <w:rPr>
+                <w:rFonts w:asciiTheme="majorBidi" w:hAnsiTheme="majorBidi" w:cstheme="majorBidi"/>
+                <w:sz w:val="28"/>
+                <w:szCs w:val="28"/>
+              </w:rPr>
+              <w:t>itaymohabati@gmail.com</w:t>
+            </w:r>
           </w:p>
         </w:tc>
       </w:tr>
@@ -669,7 +656,7 @@
           <w:color w:val="auto"/>
           <w:sz w:val="28"/>
           <w:szCs w:val="28"/>
-          <w:lang w:eastAsia="en-US" w:bidi="he-IL"/>
+          <w:lang w:val="en-IL" w:eastAsia="en-US" w:bidi="he-IL"/>
         </w:rPr>
         <w:id w:val="332645046"/>
         <w:docPartObj>
@@ -3184,6 +3171,7 @@
               <w:sz w:val="28"/>
               <w:szCs w:val="28"/>
             </w:rPr>
+            <w:lastRenderedPageBreak/>
             <w:fldChar w:fldCharType="end"/>
           </w:r>
         </w:p>
@@ -3211,7 +3199,6 @@
           <w:sz w:val="36"/>
           <w:szCs w:val="36"/>
         </w:rPr>
-        <w:lastRenderedPageBreak/>
         <w:t>Abstract</w:t>
       </w:r>
       <w:bookmarkEnd w:id="1"/>
@@ -3277,7 +3264,7 @@
           <w14:ligatures w14:val="standardContextual"/>
         </w:rPr>
         <w:pict w14:anchorId="23670868">
-          <v:rect id="_x0000_i1025" alt="" style="width:468pt;height:.05pt;mso-width-percent:0;mso-height-percent:0;mso-width-percent:0;mso-height-percent:0" o:hralign="center" o:hrstd="t" o:hr="t" fillcolor="#a0a0a0" stroked="f"/>
+          <v:rect id="_x0000_i1033" alt="" style="width:468pt;height:.05pt;mso-width-percent:0;mso-height-percent:0;mso-width-percent:0;mso-height-percent:0" o:hralign="center" o:hrstd="t" o:hr="t" fillcolor="#a0a0a0" stroked="f"/>
         </w:pict>
       </w:r>
     </w:p>
@@ -3424,7 +3411,7 @@
           <w14:ligatures w14:val="standardContextual"/>
         </w:rPr>
         <w:pict w14:anchorId="25492336">
-          <v:rect id="_x0000_i1026" alt="" style="width:468pt;height:.05pt;mso-width-percent:0;mso-height-percent:0;mso-width-percent:0;mso-height-percent:0" o:hralign="center" o:hrstd="t" o:hr="t" fillcolor="#a0a0a0" stroked="f"/>
+          <v:rect id="_x0000_i1032" alt="" style="width:468pt;height:.05pt;mso-width-percent:0;mso-height-percent:0;mso-width-percent:0;mso-height-percent:0" o:hralign="center" o:hrstd="t" o:hr="t" fillcolor="#a0a0a0" stroked="f"/>
         </w:pict>
       </w:r>
     </w:p>
@@ -3797,7 +3784,7 @@
           <w14:ligatures w14:val="standardContextual"/>
         </w:rPr>
         <w:pict w14:anchorId="61F2AE29">
-          <v:rect id="_x0000_i1027" alt="" style="width:468pt;height:.05pt;mso-width-percent:0;mso-height-percent:0;mso-width-percent:0;mso-height-percent:0" o:hralign="center" o:hrstd="t" o:hr="t" fillcolor="#a0a0a0" stroked="f"/>
+          <v:rect id="_x0000_i1031" alt="" style="width:468pt;height:.05pt;mso-width-percent:0;mso-height-percent:0;mso-width-percent:0;mso-height-percent:0" o:hralign="center" o:hrstd="t" o:hr="t" fillcolor="#a0a0a0" stroked="f"/>
         </w:pict>
       </w:r>
     </w:p>
@@ -3951,7 +3938,7 @@
           <w14:ligatures w14:val="standardContextual"/>
         </w:rPr>
         <w:pict w14:anchorId="4CEAF1F8">
-          <v:rect id="_x0000_i1028" alt="" style="width:468pt;height:.05pt;mso-width-percent:0;mso-height-percent:0;mso-width-percent:0;mso-height-percent:0" o:hralign="center" o:hrstd="t" o:hr="t" fillcolor="#a0a0a0" stroked="f"/>
+          <v:rect id="_x0000_i1030" alt="" style="width:468pt;height:.05pt;mso-width-percent:0;mso-height-percent:0;mso-width-percent:0;mso-height-percent:0" o:hralign="center" o:hrstd="t" o:hr="t" fillcolor="#a0a0a0" stroked="f"/>
         </w:pict>
       </w:r>
     </w:p>
@@ -9454,7 +9441,7 @@
           <w14:ligatures w14:val="standardContextual"/>
         </w:rPr>
         <w:pict w14:anchorId="74E011C7">
-          <v:rect id="_x0000_i1030" alt="" style="width:468pt;height:.05pt;mso-width-percent:0;mso-height-percent:0;mso-width-percent:0;mso-height-percent:0" o:hralign="center" o:hrstd="t" o:hr="t" fillcolor="#a0a0a0" stroked="f"/>
+          <v:rect id="_x0000_i1028" alt="" style="width:468pt;height:.05pt;mso-width-percent:0;mso-height-percent:0;mso-width-percent:0;mso-height-percent:0" o:hralign="center" o:hrstd="t" o:hr="t" fillcolor="#a0a0a0" stroked="f"/>
         </w:pict>
       </w:r>
     </w:p>
@@ -11744,7 +11731,7 @@
           <w14:ligatures w14:val="standardContextual"/>
         </w:rPr>
         <w:pict w14:anchorId="5D566245">
-          <v:rect id="_x0000_i1031" alt="" style="width:468pt;height:.05pt;mso-width-percent:0;mso-height-percent:0;mso-width-percent:0;mso-height-percent:0" o:hralign="center" o:hrstd="t" o:hr="t" fillcolor="#a0a0a0" stroked="f"/>
+          <v:rect id="_x0000_i1027" alt="" style="width:468pt;height:.05pt;mso-width-percent:0;mso-height-percent:0;mso-width-percent:0;mso-height-percent:0" o:hralign="center" o:hrstd="t" o:hr="t" fillcolor="#a0a0a0" stroked="f"/>
         </w:pict>
       </w:r>
     </w:p>
@@ -13738,7 +13725,7 @@
           <w14:ligatures w14:val="standardContextual"/>
         </w:rPr>
         <w:pict w14:anchorId="65C3EFA2">
-          <v:rect id="_x0000_i1032" alt="" style="width:468pt;height:.05pt;mso-width-percent:0;mso-height-percent:0;mso-width-percent:0;mso-height-percent:0" o:hralign="center" o:hrstd="t" o:hr="t" fillcolor="#a0a0a0" stroked="f"/>
+          <v:rect id="_x0000_i1026" alt="" style="width:468pt;height:.05pt;mso-width-percent:0;mso-height-percent:0;mso-width-percent:0;mso-height-percent:0" o:hralign="center" o:hrstd="t" o:hr="t" fillcolor="#a0a0a0" stroked="f"/>
         </w:pict>
       </w:r>
     </w:p>
@@ -22284,7 +22271,7 @@
           <w14:ligatures w14:val="standardContextual"/>
         </w:rPr>
         <w:pict w14:anchorId="4BC30867">
-          <v:rect id="_x0000_i1033" alt="" style="width:468pt;height:.05pt;mso-width-percent:0;mso-height-percent:0;mso-width-percent:0;mso-height-percent:0" o:hralign="center" o:hrstd="t" o:hr="t" fillcolor="#a0a0a0" stroked="f"/>
+          <v:rect id="_x0000_i1025" alt="" style="width:468pt;height:.05pt;mso-width-percent:0;mso-height-percent:0;mso-width-percent:0;mso-height-percent:0" o:hralign="center" o:hrstd="t" o:hr="t" fillcolor="#a0a0a0" stroked="f"/>
         </w:pict>
       </w:r>
     </w:p>
@@ -22704,7 +22691,7 @@
                     <pic:cNvPicPr/>
                   </pic:nvPicPr>
                   <pic:blipFill>
-                    <a:blip r:embed="rId10">
+                    <a:blip r:embed="rId9">
                       <a:extLst>
                         <a:ext uri="{28A0092B-C50C-407E-A947-70E740481C1C}">
                           <a14:useLocalDpi xmlns:a14="http://schemas.microsoft.com/office/drawing/2010/main" val="0"/>
@@ -26595,21 +26582,7 @@
         <w:rPr>
           <w:rFonts w:asciiTheme="majorBidi" w:hAnsiTheme="majorBidi" w:cstheme="majorBidi"/>
         </w:rPr>
-        <w:t xml:space="preserve">based on the number of communities </w:t>
-      </w:r>
-      <w:proofErr w:type="gramStart"/>
-      <w:r>
-        <w:rPr>
-          <w:rFonts w:asciiTheme="majorBidi" w:hAnsiTheme="majorBidi" w:cstheme="majorBidi"/>
-        </w:rPr>
-        <w:t>( k</w:t>
-      </w:r>
-      <w:proofErr w:type="gramEnd"/>
-      <w:r>
-        <w:rPr>
-          <w:rFonts w:asciiTheme="majorBidi" w:hAnsiTheme="majorBidi" w:cstheme="majorBidi"/>
-        </w:rPr>
-        <w:t xml:space="preserve"> ):</w:t>
+        <w:t>based on the number of communities ( k ):</w:t>
       </w:r>
       <w:r>
         <w:rPr>
@@ -28975,7 +28948,7 @@
                     <pic:cNvPicPr/>
                   </pic:nvPicPr>
                   <pic:blipFill>
-                    <a:blip r:embed="rId11" cstate="print">
+                    <a:blip r:embed="rId10" cstate="print">
                       <a:extLst>
                         <a:ext uri="{28A0092B-C50C-407E-A947-70E740481C1C}">
                           <a14:useLocalDpi xmlns:a14="http://schemas.microsoft.com/office/drawing/2010/main" val="0"/>
@@ -29066,7 +29039,7 @@
                     <pic:cNvPicPr/>
                   </pic:nvPicPr>
                   <pic:blipFill>
-                    <a:blip r:embed="rId12">
+                    <a:blip r:embed="rId11">
                       <a:extLst>
                         <a:ext uri="{28A0092B-C50C-407E-A947-70E740481C1C}">
                           <a14:useLocalDpi xmlns:a14="http://schemas.microsoft.com/office/drawing/2010/main" val="0"/>
@@ -31018,7 +30991,7 @@
         </w:rPr>
         <w:t xml:space="preserve">). </w:t>
       </w:r>
-      <w:hyperlink r:id="rId13" w:history="1">
+      <w:hyperlink r:id="rId12" w:history="1">
         <w:r>
           <w:rPr>
             <w:rStyle w:val="Hyperlink"/>
@@ -31065,7 +31038,7 @@
         </w:rPr>
         <w:t xml:space="preserve">Blondel, V. D., Guillaume, J.L., Lambiotte, R., &amp; Lefebvre, E. (2008). </w:t>
       </w:r>
-      <w:hyperlink r:id="rId14" w:history="1">
+      <w:hyperlink r:id="rId13" w:history="1">
         <w:r>
           <w:rPr>
             <w:rStyle w:val="Hyperlink"/>
@@ -31111,7 +31084,7 @@
         </w:rPr>
         <w:t xml:space="preserve">Cao, S., Lu, W., &amp; Xu, Q. (2016). </w:t>
       </w:r>
-      <w:hyperlink r:id="rId15" w:history="1">
+      <w:hyperlink r:id="rId14" w:history="1">
         <w:r>
           <w:rPr>
             <w:rStyle w:val="Hyperlink"/>
@@ -31157,7 +31130,7 @@
         </w:rPr>
         <w:t xml:space="preserve">Donnat, C., Zitnik, M., Hallac, D., &amp; Leskovec, J. (2018). </w:t>
       </w:r>
-      <w:hyperlink r:id="rId16" w:history="1">
+      <w:hyperlink r:id="rId15" w:history="1">
         <w:r>
           <w:rPr>
             <w:rStyle w:val="Hyperlink"/>
@@ -31210,7 +31183,7 @@
         </w:rPr>
         <w:t xml:space="preserve">Geng, H., Chen, C., He, Y., Zhang, S., Li, Y., Huai, M., Wang, H., &amp; Yu, P. S. (2023). </w:t>
       </w:r>
-      <w:hyperlink r:id="rId17" w:history="1">
+      <w:hyperlink r:id="rId16" w:history="1">
         <w:r>
           <w:rPr>
             <w:rStyle w:val="Hyperlink"/>
@@ -31256,7 +31229,7 @@
         </w:rPr>
         <w:t xml:space="preserve">Girvan, M., &amp; Newman, M. E. J. (2002). </w:t>
       </w:r>
-      <w:hyperlink r:id="rId18" w:history="1">
+      <w:hyperlink r:id="rId17" w:history="1">
         <w:r>
           <w:rPr>
             <w:rStyle w:val="Hyperlink"/>
@@ -31302,7 +31275,7 @@
         </w:rPr>
         <w:t xml:space="preserve">Grover, A., &amp; Leskovec, J. (2016). </w:t>
       </w:r>
-      <w:hyperlink r:id="rId19" w:history="1">
+      <w:hyperlink r:id="rId18" w:history="1">
         <w:r>
           <w:rPr>
             <w:rStyle w:val="Hyperlink"/>
@@ -31348,7 +31321,7 @@
         </w:rPr>
         <w:t xml:space="preserve">Hamilton, W., Ying, R., &amp; Leskovec, J. (2017). </w:t>
       </w:r>
-      <w:hyperlink r:id="rId20" w:history="1">
+      <w:hyperlink r:id="rId19" w:history="1">
         <w:r>
           <w:rPr>
             <w:rStyle w:val="Hyperlink"/>
@@ -31394,7 +31367,7 @@
         </w:rPr>
         <w:t xml:space="preserve">Kipf, T. N., &amp; Welling, M. (2017). </w:t>
       </w:r>
-      <w:hyperlink r:id="rId21" w:history="1">
+      <w:hyperlink r:id="rId20" w:history="1">
         <w:r>
           <w:rPr>
             <w:rStyle w:val="Hyperlink"/>
@@ -31422,7 +31395,7 @@
         </w:rPr>
         <w:t xml:space="preserve">. </w:t>
       </w:r>
-      <w:hyperlink r:id="rId22" w:tgtFrame="_new" w:history="1">
+      <w:hyperlink r:id="rId21" w:tgtFrame="_new" w:history="1">
         <w:r>
           <w:rPr>
             <w:rStyle w:val="Hyperlink"/>
@@ -31449,7 +31422,7 @@
         </w:rPr>
         <w:t xml:space="preserve">Perozzi, A., Al-Rfou, R., &amp; Skiena, S. (2014). </w:t>
       </w:r>
-      <w:hyperlink r:id="rId23" w:history="1">
+      <w:hyperlink r:id="rId22" w:history="1">
         <w:r>
           <w:rPr>
             <w:rStyle w:val="Hyperlink"/>
@@ -31477,7 +31450,7 @@
         </w:rPr>
         <w:t xml:space="preserve"> (pp. 701–710). </w:t>
       </w:r>
-      <w:hyperlink r:id="rId24" w:tgtFrame="_new" w:history="1">
+      <w:hyperlink r:id="rId23" w:tgtFrame="_new" w:history="1">
         <w:r>
           <w:rPr>
             <w:rStyle w:val="Hyperlink"/>
@@ -31505,7 +31478,7 @@
         <w:lastRenderedPageBreak/>
         <w:t xml:space="preserve">Sandryhaila, A., &amp; Moura, J. M. F. (2014). </w:t>
       </w:r>
-      <w:hyperlink r:id="rId25" w:history="1">
+      <w:hyperlink r:id="rId24" w:history="1">
         <w:r>
           <w:rPr>
             <w:rStyle w:val="Hyperlink"/>
@@ -31637,30 +31610,8 @@
         <w:rPr>
           <w:rFonts w:asciiTheme="majorBidi" w:hAnsiTheme="majorBidi" w:cstheme="majorBidi"/>
         </w:rPr>
-        <w:t xml:space="preserve">How should we pipeline the process of detecting communities to </w:t>
-      </w:r>
-      <w:proofErr w:type="gramStart"/>
-      <w:r>
-        <w:rPr>
-          <w:rFonts w:asciiTheme="majorBidi" w:hAnsiTheme="majorBidi" w:cstheme="majorBidi"/>
-        </w:rPr>
-        <w:t>than</w:t>
-      </w:r>
-      <w:proofErr w:type="gramEnd"/>
-      <w:r>
-        <w:rPr>
-          <w:rFonts w:asciiTheme="majorBidi" w:hAnsiTheme="majorBidi" w:cstheme="majorBidi"/>
-        </w:rPr>
-        <w:t xml:space="preserve"> provide it to the SpecF </w:t>
-      </w:r>
-      <w:proofErr w:type="gramStart"/>
-      <w:r>
-        <w:rPr>
-          <w:rFonts w:asciiTheme="majorBidi" w:hAnsiTheme="majorBidi" w:cstheme="majorBidi"/>
-        </w:rPr>
-        <w:t>algorithm?.</w:t>
-      </w:r>
-      <w:proofErr w:type="gramEnd"/>
+        <w:t>How should we pipeline the process of detecting communities to than provide it to the SpecF algorithm?.</w:t>
+      </w:r>
     </w:p>
     <w:p>
       <w:pPr>
@@ -31681,16 +31632,8 @@
         <w:rPr>
           <w:rFonts w:asciiTheme="majorBidi" w:hAnsiTheme="majorBidi" w:cstheme="majorBidi"/>
         </w:rPr>
-        <w:t xml:space="preserve">What are node </w:t>
-      </w:r>
-      <w:proofErr w:type="gramStart"/>
-      <w:r>
-        <w:rPr>
-          <w:rFonts w:asciiTheme="majorBidi" w:hAnsiTheme="majorBidi" w:cstheme="majorBidi"/>
-        </w:rPr>
-        <w:t>embeddings?.</w:t>
-      </w:r>
-      <w:proofErr w:type="gramEnd"/>
+        <w:t>What are node embeddings?.</w:t>
+      </w:r>
     </w:p>
     <w:p>
       <w:pPr>
@@ -31733,26 +31676,12 @@
         <w:rPr>
           <w:rFonts w:asciiTheme="majorBidi" w:hAnsiTheme="majorBidi" w:cstheme="majorBidi"/>
         </w:rPr>
-        <w:t xml:space="preserve">What clustering algorithms should we consider </w:t>
-      </w:r>
-      <w:proofErr w:type="gramStart"/>
-      <w:r>
-        <w:rPr>
-          <w:rFonts w:asciiTheme="majorBidi" w:hAnsiTheme="majorBidi" w:cstheme="majorBidi"/>
-        </w:rPr>
-        <w:t>to produce</w:t>
-      </w:r>
-      <w:proofErr w:type="gramEnd"/>
-      <w:r>
-        <w:rPr>
-          <w:rFonts w:asciiTheme="majorBidi" w:hAnsiTheme="majorBidi" w:cstheme="majorBidi"/>
-        </w:rPr>
-        <w:t xml:space="preserve"> communities from graph embeddings</w:t>
+        <w:t>What clustering algorithms should we consider to produce communities from graph embeddings</w:t>
       </w:r>
     </w:p>
     <w:sectPr>
-      <w:footerReference w:type="even" r:id="rId26"/>
-      <w:footerReference w:type="default" r:id="rId27"/>
+      <w:footerReference w:type="even" r:id="rId25"/>
+      <w:footerReference w:type="default" r:id="rId26"/>
       <w:pgSz w:w="12240" w:h="15840"/>
       <w:pgMar w:top="1440" w:right="1440" w:bottom="1440" w:left="1440" w:header="708" w:footer="708" w:gutter="0"/>
       <w:cols w:space="708"/>
@@ -37658,7 +37587,7 @@
         <w:kern w:val="2"/>
         <w:sz w:val="24"/>
         <w:szCs w:val="24"/>
-        <w:lang w:eastAsia="en-US" w:bidi="he-IL"/>
+        <w:lang w:val="en-IL" w:eastAsia="en-US" w:bidi="he-IL"/>
         <w14:ligatures w14:val="standardContextual"/>
       </w:rPr>
     </w:rPrDefault>
@@ -38260,6 +38189,7 @@
   <w:style w:type="character" w:default="1" w:styleId="DefaultParagraphFont">
     <w:name w:val="Default Paragraph Font"/>
     <w:uiPriority w:val="1"/>
+    <w:semiHidden/>
     <w:unhideWhenUsed/>
   </w:style>
   <w:style w:type="table" w:default="1" w:styleId="TableNormal">

</xml_diff>

<commit_message>
Added github link to docx document
</commit_message>
<xml_diff>
--- a/project-part A-25-2-R-11.docx
+++ b/project-part A-25-2-R-11.docx
@@ -202,31 +202,6 @@
     <w:p>
       <w:pPr>
         <w:spacing w:line="360" w:lineRule="auto"/>
-        <w:jc w:val="center"/>
-        <w:rPr>
-          <w:rFonts w:asciiTheme="majorBidi" w:hAnsiTheme="majorBidi" w:cstheme="majorBidi"/>
-        </w:rPr>
-      </w:pPr>
-    </w:p>
-    <w:p>
-      <w:pPr>
-        <w:spacing w:line="360" w:lineRule="auto"/>
-        <w:jc w:val="center"/>
-        <w:rPr>
-          <w:rFonts w:asciiTheme="majorBidi" w:hAnsiTheme="majorBidi" w:cstheme="majorBidi"/>
-          <w:b/>
-          <w:bCs/>
-          <w:color w:val="000000" w:themeColor="text1"/>
-          <w:sz w:val="36"/>
-          <w:szCs w:val="36"/>
-          <w:lang w:val="en-US"/>
-        </w:rPr>
-      </w:pPr>
-    </w:p>
-    <w:p>
-      <w:pPr>
-        <w:spacing w:line="360" w:lineRule="auto"/>
-        <w:jc w:val="center"/>
         <w:rPr>
           <w:rFonts w:asciiTheme="majorBidi" w:hAnsiTheme="majorBidi" w:cstheme="majorBidi"/>
           <w:b/>
@@ -547,43 +522,19 @@
         <w:rPr>
           <w:rFonts w:asciiTheme="majorBidi" w:hAnsiTheme="majorBidi" w:cstheme="majorBidi"/>
           <w:color w:val="000000" w:themeColor="text1"/>
-          <w:lang w:val="en-US"/>
-        </w:rPr>
-      </w:pPr>
-    </w:p>
-    <w:p>
-      <w:pPr>
-        <w:spacing w:line="360" w:lineRule="auto"/>
-        <w:jc w:val="both"/>
-        <w:rPr>
-          <w:rFonts w:asciiTheme="majorBidi" w:hAnsiTheme="majorBidi" w:cstheme="majorBidi"/>
-          <w:color w:val="000000" w:themeColor="text1"/>
-          <w:lang w:val="en-US"/>
-        </w:rPr>
-      </w:pPr>
-    </w:p>
-    <w:p>
-      <w:pPr>
-        <w:spacing w:line="360" w:lineRule="auto"/>
-        <w:jc w:val="both"/>
-        <w:rPr>
-          <w:rFonts w:asciiTheme="majorBidi" w:hAnsiTheme="majorBidi" w:cstheme="majorBidi"/>
-          <w:color w:val="000000" w:themeColor="text1"/>
-          <w:lang w:val="en-US"/>
-        </w:rPr>
-      </w:pPr>
-    </w:p>
-    <w:p>
-      <w:pPr>
-        <w:spacing w:line="360" w:lineRule="auto"/>
-        <w:jc w:val="both"/>
+          <w:sz w:val="28"/>
+          <w:szCs w:val="28"/>
+        </w:rPr>
+      </w:pPr>
+      <w:r>
         <w:rPr>
           <w:rFonts w:asciiTheme="majorBidi" w:hAnsiTheme="majorBidi" w:cstheme="majorBidi"/>
           <w:color w:val="000000" w:themeColor="text1"/>
           <w:sz w:val="28"/>
           <w:szCs w:val="28"/>
         </w:rPr>
-      </w:pPr>
+        <w:t>Supervisors:</w:t>
+      </w:r>
       <w:r>
         <w:rPr>
           <w:rFonts w:asciiTheme="majorBidi" w:hAnsiTheme="majorBidi" w:cstheme="majorBidi"/>
@@ -591,61 +542,114 @@
           <w:sz w:val="28"/>
           <w:szCs w:val="28"/>
         </w:rPr>
-        <w:t>Supervisors:</w:t>
-      </w:r>
-      <w:r>
+        <w:br/>
+      </w:r>
+    </w:p>
+    <w:p>
+      <w:pPr>
+        <w:spacing w:line="360" w:lineRule="auto"/>
+        <w:ind w:left="720"/>
+        <w:jc w:val="both"/>
         <w:rPr>
           <w:rFonts w:asciiTheme="majorBidi" w:hAnsiTheme="majorBidi" w:cstheme="majorBidi"/>
           <w:color w:val="000000" w:themeColor="text1"/>
           <w:sz w:val="28"/>
           <w:szCs w:val="28"/>
         </w:rPr>
-        <w:br/>
-      </w:r>
-    </w:p>
-    <w:p>
-      <w:pPr>
-        <w:spacing w:line="360" w:lineRule="auto"/>
-        <w:ind w:left="720"/>
-        <w:jc w:val="both"/>
+      </w:pPr>
+      <w:r>
         <w:rPr>
           <w:rFonts w:asciiTheme="majorBidi" w:hAnsiTheme="majorBidi" w:cstheme="majorBidi"/>
           <w:color w:val="000000" w:themeColor="text1"/>
           <w:sz w:val="28"/>
           <w:szCs w:val="28"/>
         </w:rPr>
-      </w:pPr>
-      <w:r>
+        <w:t xml:space="preserve">Dr. Renata Avros </w:t>
+      </w:r>
+    </w:p>
+    <w:p>
+      <w:pPr>
+        <w:spacing w:line="360" w:lineRule="auto"/>
+        <w:ind w:firstLine="720"/>
+        <w:jc w:val="both"/>
         <w:rPr>
           <w:rFonts w:asciiTheme="majorBidi" w:hAnsiTheme="majorBidi" w:cstheme="majorBidi"/>
           <w:color w:val="000000" w:themeColor="text1"/>
           <w:sz w:val="28"/>
           <w:szCs w:val="28"/>
         </w:rPr>
-        <w:t xml:space="preserve">Dr. Renata Avros </w:t>
-      </w:r>
-    </w:p>
-    <w:p>
-      <w:pPr>
-        <w:spacing w:line="360" w:lineRule="auto"/>
-        <w:ind w:firstLine="720"/>
-        <w:jc w:val="both"/>
+      </w:pPr>
+      <w:r>
         <w:rPr>
           <w:rFonts w:asciiTheme="majorBidi" w:hAnsiTheme="majorBidi" w:cstheme="majorBidi"/>
           <w:color w:val="000000" w:themeColor="text1"/>
           <w:sz w:val="28"/>
           <w:szCs w:val="28"/>
-          <w:lang w:val="en-US"/>
-        </w:rPr>
-      </w:pPr>
-      <w:r>
+        </w:rPr>
+        <w:t>Prof. Zeev Volkovich</w:t>
+      </w:r>
+    </w:p>
+    <w:p>
+      <w:pPr>
+        <w:spacing w:line="360" w:lineRule="auto"/>
+        <w:jc w:val="both"/>
         <w:rPr>
           <w:rFonts w:asciiTheme="majorBidi" w:hAnsiTheme="majorBidi" w:cstheme="majorBidi"/>
           <w:color w:val="000000" w:themeColor="text1"/>
           <w:sz w:val="28"/>
           <w:szCs w:val="28"/>
         </w:rPr>
-        <w:t>Prof. Zeev Volkovich</w:t>
+      </w:pPr>
+    </w:p>
+    <w:p>
+      <w:pPr>
+        <w:spacing w:line="360" w:lineRule="auto"/>
+        <w:jc w:val="both"/>
+        <w:rPr>
+          <w:rFonts w:asciiTheme="majorBidi" w:hAnsiTheme="majorBidi" w:cstheme="majorBidi"/>
+          <w:color w:val="000000" w:themeColor="text1"/>
+          <w:sz w:val="28"/>
+          <w:szCs w:val="28"/>
+        </w:rPr>
+      </w:pPr>
+      <w:r>
+        <w:rPr>
+          <w:rFonts w:asciiTheme="majorBidi" w:hAnsiTheme="majorBidi" w:cstheme="majorBidi"/>
+          <w:color w:val="000000" w:themeColor="text1"/>
+          <w:sz w:val="28"/>
+          <w:szCs w:val="28"/>
+        </w:rPr>
+        <w:t>Github:</w:t>
+      </w:r>
+    </w:p>
+    <w:p>
+      <w:pPr>
+        <w:spacing w:line="360" w:lineRule="auto"/>
+        <w:jc w:val="both"/>
+        <w:rPr>
+          <w:rFonts w:asciiTheme="majorBidi" w:hAnsiTheme="majorBidi" w:cstheme="majorBidi"/>
+          <w:color w:val="000000" w:themeColor="text1"/>
+          <w:sz w:val="28"/>
+          <w:szCs w:val="28"/>
+        </w:rPr>
+      </w:pPr>
+      <w:r>
+        <w:rPr>
+          <w:rFonts w:asciiTheme="majorBidi" w:hAnsiTheme="majorBidi" w:cstheme="majorBidi"/>
+          <w:color w:val="000000" w:themeColor="text1"/>
+          <w:sz w:val="28"/>
+          <w:szCs w:val="28"/>
+        </w:rPr>
+        <w:tab/>
+      </w:r>
+      <w:r>
+        <w:rPr>
+          <w:rFonts w:asciiTheme="majorBidi" w:hAnsiTheme="majorBidi" w:cstheme="majorBidi"/>
+          <w:color w:val="000000" w:themeColor="text1"/>
+          <w:sz w:val="28"/>
+          <w:szCs w:val="28"/>
+        </w:rPr>
+        <w:t>https://github.com/ItayMoh/Anomaly-Detection-Framework</w:t>
       </w:r>
     </w:p>
     <w:bookmarkStart w:id="0" w:name="_Toc199417587" w:displacedByCustomXml="next"/>
@@ -9489,6 +9493,7 @@
         </w:rPr>
         <w:t xml:space="preserve">. </w:t>
       </w:r>
+      <w:proofErr w:type="spellStart"/>
       <w:r>
         <w:rPr>
           <w:rFonts w:asciiTheme="majorBidi" w:eastAsia="Times New Roman" w:hAnsiTheme="majorBidi"/>
@@ -9500,6 +9505,7 @@
         <w:t>GraphSAGE</w:t>
       </w:r>
       <w:bookmarkEnd w:id="10"/>
+      <w:proofErr w:type="spellEnd"/>
     </w:p>
     <w:p>
       <w:pPr>
@@ -9728,6 +9734,7 @@
         </w:rPr>
         <w:t xml:space="preserve">. </w:t>
       </w:r>
+      <w:proofErr w:type="spellStart"/>
       <w:r>
         <w:rPr>
           <w:rFonts w:asciiTheme="majorBidi" w:eastAsia="Times New Roman" w:hAnsiTheme="majorBidi"/>
@@ -9736,7 +9743,18 @@
           <w:iCs/>
           <w:color w:val="000000" w:themeColor="text1"/>
         </w:rPr>
-        <w:t xml:space="preserve">GraphSAGE </w:t>
+        <w:t>GraphSAGE</w:t>
+      </w:r>
+      <w:proofErr w:type="spellEnd"/>
+      <w:r>
+        <w:rPr>
+          <w:rFonts w:asciiTheme="majorBidi" w:eastAsia="Times New Roman" w:hAnsiTheme="majorBidi"/>
+          <w:b/>
+          <w:bCs/>
+          <w:iCs/>
+          <w:color w:val="000000" w:themeColor="text1"/>
+        </w:rPr>
+        <w:t xml:space="preserve"> </w:t>
       </w:r>
       <w:r>
         <w:rPr>
@@ -13771,9 +13789,9 @@
           <w:iCs/>
           <w:color w:val="000000" w:themeColor="text1"/>
         </w:rPr>
-        <w:t xml:space="preserve">. SpecF – Spectral Filtering </w:t>
-      </w:r>
-      <w:bookmarkStart w:id="15" w:name="_Hlk198647078"/>
+        <w:t xml:space="preserve">. </w:t>
+      </w:r>
+      <w:proofErr w:type="spellStart"/>
       <w:r>
         <w:rPr>
           <w:rFonts w:asciiTheme="majorBidi" w:eastAsia="Times New Roman" w:hAnsiTheme="majorBidi"/>
@@ -13782,6 +13800,28 @@
           <w:iCs/>
           <w:color w:val="000000" w:themeColor="text1"/>
         </w:rPr>
+        <w:t>SpecF</w:t>
+      </w:r>
+      <w:proofErr w:type="spellEnd"/>
+      <w:r>
+        <w:rPr>
+          <w:rFonts w:asciiTheme="majorBidi" w:eastAsia="Times New Roman" w:hAnsiTheme="majorBidi"/>
+          <w:b/>
+          <w:bCs/>
+          <w:iCs/>
+          <w:color w:val="000000" w:themeColor="text1"/>
+        </w:rPr>
+        <w:t xml:space="preserve"> – Spectral Filtering </w:t>
+      </w:r>
+      <w:bookmarkStart w:id="15" w:name="_Hlk198647078"/>
+      <w:r>
+        <w:rPr>
+          <w:rFonts w:asciiTheme="majorBidi" w:eastAsia="Times New Roman" w:hAnsiTheme="majorBidi"/>
+          <w:b/>
+          <w:bCs/>
+          <w:iCs/>
+          <w:color w:val="000000" w:themeColor="text1"/>
+        </w:rPr>
         <w:t>for Anomaly Detection</w:t>
       </w:r>
       <w:bookmarkEnd w:id="14"/>
@@ -13821,7 +13861,23 @@
           <w:rFonts w:asciiTheme="majorBidi" w:hAnsiTheme="majorBidi" w:cstheme="majorBidi"/>
           <w:lang w:val="en-US" w:eastAsia="ja-JP" w:bidi="ar-SA"/>
         </w:rPr>
-        <w:t xml:space="preserve"> (SpecF) is an unsupervised anomaly detection algorithm designed for attributed graphs with community structure. It identifies nodes whose signal values deviate sharply from the expected norms within their own communities, making it well-suited for detecting context-aware, localized anomalies.</w:t>
+        <w:t xml:space="preserve"> (</w:t>
+      </w:r>
+      <w:proofErr w:type="spellStart"/>
+      <w:r>
+        <w:rPr>
+          <w:rFonts w:asciiTheme="majorBidi" w:hAnsiTheme="majorBidi" w:cstheme="majorBidi"/>
+          <w:lang w:val="en-US" w:eastAsia="ja-JP" w:bidi="ar-SA"/>
+        </w:rPr>
+        <w:t>SpecF</w:t>
+      </w:r>
+      <w:proofErr w:type="spellEnd"/>
+      <w:r>
+        <w:rPr>
+          <w:rFonts w:asciiTheme="majorBidi" w:hAnsiTheme="majorBidi" w:cstheme="majorBidi"/>
+          <w:lang w:val="en-US" w:eastAsia="ja-JP" w:bidi="ar-SA"/>
+        </w:rPr>
+        <w:t>) is an unsupervised anomaly detection algorithm designed for attributed graphs with community structure. It identifies nodes whose signal values deviate sharply from the expected norms within their own communities, making it well-suited for detecting context-aware, localized anomalies.</w:t>
       </w:r>
     </w:p>
     <w:p>
@@ -13838,7 +13894,23 @@
           <w:rFonts w:asciiTheme="majorBidi" w:hAnsiTheme="majorBidi" w:cstheme="majorBidi"/>
           <w:lang w:val="en-US" w:eastAsia="ja-JP" w:bidi="ar-SA"/>
         </w:rPr>
-        <w:t>Grounded in graph signal processing (GSP) and spectral graph theory, SpecF operates in the spectral domain using the Graph Fourier Transform and a low-pass spectral filter. The key idea is to smooth the signal over the graph in a way that respects community boundaries. Nodes that undergo large changes in signal value after filtering are flagged as anomalies, as they break the smooth, expected patterns of behavior within their community.</w:t>
+        <w:t xml:space="preserve">Grounded in graph signal processing (GSP) and spectral graph theory, </w:t>
+      </w:r>
+      <w:proofErr w:type="spellStart"/>
+      <w:r>
+        <w:rPr>
+          <w:rFonts w:asciiTheme="majorBidi" w:hAnsiTheme="majorBidi" w:cstheme="majorBidi"/>
+          <w:lang w:val="en-US" w:eastAsia="ja-JP" w:bidi="ar-SA"/>
+        </w:rPr>
+        <w:t>SpecF</w:t>
+      </w:r>
+      <w:proofErr w:type="spellEnd"/>
+      <w:r>
+        <w:rPr>
+          <w:rFonts w:asciiTheme="majorBidi" w:hAnsiTheme="majorBidi" w:cstheme="majorBidi"/>
+          <w:lang w:val="en-US" w:eastAsia="ja-JP" w:bidi="ar-SA"/>
+        </w:rPr>
+        <w:t xml:space="preserve"> operates in the spectral domain using the Graph Fourier Transform and a low-pass spectral filter. The key idea is to smooth the signal over the graph in a way that respects community boundaries. Nodes that undergo large changes in signal value after filtering are flagged as anomalies, as they break the smooth, expected patterns of behavior within their community.</w:t>
       </w:r>
     </w:p>
     <w:p>
@@ -18195,6 +18267,7 @@
         </w:rPr>
         <w:t xml:space="preserve"> </w:t>
       </w:r>
+      <w:proofErr w:type="spellStart"/>
       <w:r>
         <w:rPr>
           <w:rFonts w:asciiTheme="majorBidi" w:eastAsia="Times New Roman" w:hAnsiTheme="majorBidi"/>
@@ -18203,7 +18276,18 @@
           <w:iCs/>
           <w:color w:val="000000" w:themeColor="text1"/>
         </w:rPr>
-        <w:t>SpecF Algorithm</w:t>
+        <w:t>SpecF</w:t>
+      </w:r>
+      <w:proofErr w:type="spellEnd"/>
+      <w:r>
+        <w:rPr>
+          <w:rFonts w:asciiTheme="majorBidi" w:eastAsia="Times New Roman" w:hAnsiTheme="majorBidi"/>
+          <w:b/>
+          <w:bCs/>
+          <w:iCs/>
+          <w:color w:val="000000" w:themeColor="text1"/>
+        </w:rPr>
+        <w:t xml:space="preserve"> Algorithm</w:t>
       </w:r>
       <w:bookmarkEnd w:id="17"/>
     </w:p>
@@ -23695,6 +23779,7 @@
         </w:rPr>
         <w:t xml:space="preserve">Or use </w:t>
       </w:r>
+      <w:proofErr w:type="spellStart"/>
       <w:r>
         <w:rPr>
           <w:rStyle w:val="Strong"/>
@@ -23702,6 +23787,7 @@
         </w:rPr>
         <w:t>GraphSAGE</w:t>
       </w:r>
+      <w:proofErr w:type="spellEnd"/>
       <w:r>
         <w:rPr>
           <w:rFonts w:asciiTheme="majorBidi" w:hAnsiTheme="majorBidi" w:cstheme="majorBidi"/>
@@ -25782,6 +25868,7 @@
               </m:r>
             </m:e>
             <m:sub>
+              <w:proofErr w:type="spellStart"/>
               <m:r>
                 <m:rPr>
                   <m:nor/>
@@ -25791,6 +25878,7 @@
                 </w:rPr>
                 <m:t>ij</m:t>
               </m:r>
+              <w:proofErr w:type="spellEnd"/>
             </m:sub>
           </m:sSub>
           <m:r>
@@ -25888,7 +25976,27 @@
                       <w:rPr>
                         <w:rFonts w:asciiTheme="majorBidi" w:hAnsiTheme="majorBidi" w:cstheme="majorBidi"/>
                       </w:rPr>
-                      <m:t> nd </m:t>
+                      <m:t> </m:t>
+                    </m:r>
+                    <w:proofErr w:type="spellStart"/>
+                    <m:r>
+                      <m:rPr>
+                        <m:nor/>
+                      </m:rPr>
+                      <w:rPr>
+                        <w:rFonts w:asciiTheme="majorBidi" w:hAnsiTheme="majorBidi" w:cstheme="majorBidi"/>
+                      </w:rPr>
+                      <m:t>nd</m:t>
+                    </m:r>
+                    <w:proofErr w:type="spellEnd"/>
+                    <m:r>
+                      <m:rPr>
+                        <m:nor/>
+                      </m:rPr>
+                      <w:rPr>
+                        <w:rFonts w:asciiTheme="majorBidi" w:hAnsiTheme="majorBidi" w:cstheme="majorBidi"/>
+                      </w:rPr>
+                      <m:t> </m:t>
                     </m:r>
                     <m:sSub>
                       <m:sSubPr>
@@ -26036,7 +26144,27 @@
                             <w:rPr>
                               <w:rFonts w:asciiTheme="majorBidi" w:hAnsiTheme="majorBidi" w:cstheme="majorBidi"/>
                             </w:rPr>
-                            <m:t> nd </m:t>
+                            <m:t> </m:t>
+                          </m:r>
+                          <w:proofErr w:type="spellStart"/>
+                          <m:r>
+                            <m:rPr>
+                              <m:nor/>
+                            </m:rPr>
+                            <w:rPr>
+                              <w:rFonts w:asciiTheme="majorBidi" w:hAnsiTheme="majorBidi" w:cstheme="majorBidi"/>
+                            </w:rPr>
+                            <m:t>nd</m:t>
+                          </m:r>
+                          <w:proofErr w:type="spellEnd"/>
+                          <m:r>
+                            <m:rPr>
+                              <m:nor/>
+                            </m:rPr>
+                            <w:rPr>
+                              <w:rFonts w:asciiTheme="majorBidi" w:hAnsiTheme="majorBidi" w:cstheme="majorBidi"/>
+                            </w:rPr>
+                            <m:t> </m:t>
                           </m:r>
                           <m:sSub>
                             <m:sSubPr>
@@ -26174,7 +26302,27 @@
                             <w:rPr>
                               <w:rFonts w:asciiTheme="majorBidi" w:hAnsiTheme="majorBidi" w:cstheme="majorBidi"/>
                             </w:rPr>
-                            <m:t> nd </m:t>
+                            <m:t> </m:t>
+                          </m:r>
+                          <w:proofErr w:type="spellStart"/>
+                          <m:r>
+                            <m:rPr>
+                              <m:nor/>
+                            </m:rPr>
+                            <w:rPr>
+                              <w:rFonts w:asciiTheme="majorBidi" w:hAnsiTheme="majorBidi" w:cstheme="majorBidi"/>
+                            </w:rPr>
+                            <m:t>nd</m:t>
+                          </m:r>
+                          <w:proofErr w:type="spellEnd"/>
+                          <m:r>
+                            <m:rPr>
+                              <m:nor/>
+                            </m:rPr>
+                            <w:rPr>
+                              <w:rFonts w:asciiTheme="majorBidi" w:hAnsiTheme="majorBidi" w:cstheme="majorBidi"/>
+                            </w:rPr>
+                            <m:t> </m:t>
                           </m:r>
                           <m:sSub>
                             <m:sSubPr>
@@ -26582,7 +26730,21 @@
         <w:rPr>
           <w:rFonts w:asciiTheme="majorBidi" w:hAnsiTheme="majorBidi" w:cstheme="majorBidi"/>
         </w:rPr>
-        <w:t>based on the number of communities ( k ):</w:t>
+        <w:t xml:space="preserve">based on the number of communities </w:t>
+      </w:r>
+      <w:proofErr w:type="gramStart"/>
+      <w:r>
+        <w:rPr>
+          <w:rFonts w:asciiTheme="majorBidi" w:hAnsiTheme="majorBidi" w:cstheme="majorBidi"/>
+        </w:rPr>
+        <w:t>( k</w:t>
+      </w:r>
+      <w:proofErr w:type="gramEnd"/>
+      <w:r>
+        <w:rPr>
+          <w:rFonts w:asciiTheme="majorBidi" w:hAnsiTheme="majorBidi" w:cstheme="majorBidi"/>
+        </w:rPr>
+        <w:t xml:space="preserve"> ):</w:t>
       </w:r>
       <w:r>
         <w:rPr>
@@ -30991,22 +31153,32 @@
         </w:rPr>
         <w:t xml:space="preserve">). </w:t>
       </w:r>
-      <w:hyperlink r:id="rId12" w:history="1">
-        <w:r>
-          <w:rPr>
-            <w:rStyle w:val="Hyperlink"/>
-            <w:rFonts w:asciiTheme="majorBidi" w:hAnsiTheme="majorBidi" w:cstheme="majorBidi"/>
-          </w:rPr>
-          <w:t xml:space="preserve">Graph based anomaly detection and description: A survey. </w:t>
-        </w:r>
-        <w:r>
-          <w:rPr>
-            <w:rStyle w:val="Hyperlink"/>
-            <w:rFonts w:asciiTheme="majorBidi" w:eastAsiaTheme="majorEastAsia" w:hAnsiTheme="majorBidi" w:cstheme="majorBidi"/>
-          </w:rPr>
-          <w:t>Data Mining and Knowledge Discovery</w:t>
-        </w:r>
-      </w:hyperlink>
+      <w:r>
+        <w:fldChar w:fldCharType="begin"/>
+      </w:r>
+      <w:r>
+        <w:instrText>HYPERLINK "https://arxiv.org/abs/1404.4679"</w:instrText>
+      </w:r>
+      <w:r>
+        <w:fldChar w:fldCharType="separate"/>
+      </w:r>
+      <w:r>
+        <w:rPr>
+          <w:rStyle w:val="Hyperlink"/>
+          <w:rFonts w:asciiTheme="majorBidi" w:hAnsiTheme="majorBidi" w:cstheme="majorBidi"/>
+        </w:rPr>
+        <w:t xml:space="preserve">Graph based anomaly detection and description: A survey. </w:t>
+      </w:r>
+      <w:r>
+        <w:rPr>
+          <w:rStyle w:val="Hyperlink"/>
+          <w:rFonts w:asciiTheme="majorBidi" w:eastAsiaTheme="majorEastAsia" w:hAnsiTheme="majorBidi" w:cstheme="majorBidi"/>
+        </w:rPr>
+        <w:t>Data Mining and Knowledge Discovery</w:t>
+      </w:r>
+      <w:r>
+        <w:fldChar w:fldCharType="end"/>
+      </w:r>
       <w:r>
         <w:rPr>
           <w:rStyle w:val="Emphasis"/>
@@ -31038,15 +31210,25 @@
         </w:rPr>
         <w:t xml:space="preserve">Blondel, V. D., Guillaume, J.L., Lambiotte, R., &amp; Lefebvre, E. (2008). </w:t>
       </w:r>
-      <w:hyperlink r:id="rId13" w:history="1">
-        <w:r>
-          <w:rPr>
-            <w:rStyle w:val="Hyperlink"/>
-            <w:rFonts w:asciiTheme="majorBidi" w:hAnsiTheme="majorBidi" w:cstheme="majorBidi"/>
-          </w:rPr>
-          <w:t>Fast unfolding of communities in large networks</w:t>
-        </w:r>
-      </w:hyperlink>
+      <w:r>
+        <w:fldChar w:fldCharType="begin"/>
+      </w:r>
+      <w:r>
+        <w:instrText>HYPERLINK "https://arxiv.org/abs/0803.0476"</w:instrText>
+      </w:r>
+      <w:r>
+        <w:fldChar w:fldCharType="separate"/>
+      </w:r>
+      <w:r>
+        <w:rPr>
+          <w:rStyle w:val="Hyperlink"/>
+          <w:rFonts w:asciiTheme="majorBidi" w:hAnsiTheme="majorBidi" w:cstheme="majorBidi"/>
+        </w:rPr>
+        <w:t>Fast unfolding of communities in large networks</w:t>
+      </w:r>
+      <w:r>
+        <w:fldChar w:fldCharType="end"/>
+      </w:r>
       <w:r>
         <w:rPr>
           <w:rFonts w:asciiTheme="majorBidi" w:hAnsiTheme="majorBidi" w:cstheme="majorBidi"/>
@@ -31084,15 +31266,25 @@
         </w:rPr>
         <w:t xml:space="preserve">Cao, S., Lu, W., &amp; Xu, Q. (2016). </w:t>
       </w:r>
-      <w:hyperlink r:id="rId14" w:history="1">
-        <w:r>
-          <w:rPr>
-            <w:rStyle w:val="Hyperlink"/>
-            <w:rFonts w:asciiTheme="majorBidi" w:hAnsiTheme="majorBidi" w:cstheme="majorBidi"/>
-          </w:rPr>
-          <w:t>Deep neural networks for learning graph representations</w:t>
-        </w:r>
-      </w:hyperlink>
+      <w:r>
+        <w:fldChar w:fldCharType="begin"/>
+      </w:r>
+      <w:r>
+        <w:instrText>HYPERLINK "https://cdn.aaai.org/ojs/10179/10179-13-13707-1-2-20201228.pdf"</w:instrText>
+      </w:r>
+      <w:r>
+        <w:fldChar w:fldCharType="separate"/>
+      </w:r>
+      <w:r>
+        <w:rPr>
+          <w:rStyle w:val="Hyperlink"/>
+          <w:rFonts w:asciiTheme="majorBidi" w:hAnsiTheme="majorBidi" w:cstheme="majorBidi"/>
+        </w:rPr>
+        <w:t>Deep neural networks for learning graph representations</w:t>
+      </w:r>
+      <w:r>
+        <w:fldChar w:fldCharType="end"/>
+      </w:r>
       <w:r>
         <w:rPr>
           <w:rFonts w:asciiTheme="majorBidi" w:hAnsiTheme="majorBidi" w:cstheme="majorBidi"/>
@@ -31130,22 +31322,32 @@
         </w:rPr>
         <w:t xml:space="preserve">Donnat, C., Zitnik, M., Hallac, D., &amp; Leskovec, J. (2018). </w:t>
       </w:r>
-      <w:hyperlink r:id="rId15" w:history="1">
-        <w:r>
-          <w:rPr>
-            <w:rStyle w:val="Hyperlink"/>
-            <w:rFonts w:asciiTheme="majorBidi" w:hAnsiTheme="majorBidi" w:cstheme="majorBidi"/>
-          </w:rPr>
-          <w:t xml:space="preserve">GraphWave: Node embedding via </w:t>
-        </w:r>
-        <w:r>
-          <w:rPr>
-            <w:rStyle w:val="Hyperlink"/>
-            <w:rFonts w:asciiTheme="majorBidi" w:hAnsiTheme="majorBidi" w:cstheme="majorBidi"/>
-          </w:rPr>
-          <w:t>diffusion wavelets</w:t>
-        </w:r>
-      </w:hyperlink>
+      <w:r>
+        <w:fldChar w:fldCharType="begin"/>
+      </w:r>
+      <w:r>
+        <w:instrText>HYPERLINK "https://www-cs.stanford.edu/~jure/pubs/graphwave-kdd18.pdf"</w:instrText>
+      </w:r>
+      <w:r>
+        <w:fldChar w:fldCharType="separate"/>
+      </w:r>
+      <w:r>
+        <w:rPr>
+          <w:rStyle w:val="Hyperlink"/>
+          <w:rFonts w:asciiTheme="majorBidi" w:hAnsiTheme="majorBidi" w:cstheme="majorBidi"/>
+        </w:rPr>
+        <w:t xml:space="preserve">GraphWave: Node embedding via </w:t>
+      </w:r>
+      <w:r>
+        <w:rPr>
+          <w:rStyle w:val="Hyperlink"/>
+          <w:rFonts w:asciiTheme="majorBidi" w:hAnsiTheme="majorBidi" w:cstheme="majorBidi"/>
+        </w:rPr>
+        <w:t>diffusion wavelets</w:t>
+      </w:r>
+      <w:r>
+        <w:fldChar w:fldCharType="end"/>
+      </w:r>
       <w:r>
         <w:rPr>
           <w:rFonts w:asciiTheme="majorBidi" w:hAnsiTheme="majorBidi" w:cstheme="majorBidi"/>
@@ -31183,15 +31385,25 @@
         </w:rPr>
         <w:t xml:space="preserve">Geng, H., Chen, C., He, Y., Zhang, S., Li, Y., Huai, M., Wang, H., &amp; Yu, P. S. (2023). </w:t>
       </w:r>
-      <w:hyperlink r:id="rId16" w:history="1">
-        <w:r>
-          <w:rPr>
-            <w:rStyle w:val="Hyperlink"/>
-            <w:rFonts w:asciiTheme="majorBidi" w:hAnsiTheme="majorBidi" w:cstheme="majorBidi"/>
-          </w:rPr>
-          <w:t>Pyramid Graph Neural Network: A graph sampling and filtering approach for multi-scale disentangled representations.</w:t>
-        </w:r>
-      </w:hyperlink>
+      <w:r>
+        <w:fldChar w:fldCharType="begin"/>
+      </w:r>
+      <w:r>
+        <w:instrText>HYPERLINK "https://dl.acm.org/doi/10.1145/3580305.3599478"</w:instrText>
+      </w:r>
+      <w:r>
+        <w:fldChar w:fldCharType="separate"/>
+      </w:r>
+      <w:r>
+        <w:rPr>
+          <w:rStyle w:val="Hyperlink"/>
+          <w:rFonts w:asciiTheme="majorBidi" w:hAnsiTheme="majorBidi" w:cstheme="majorBidi"/>
+        </w:rPr>
+        <w:t>Pyramid Graph Neural Network: A graph sampling and filtering approach for multi-scale disentangled representations.</w:t>
+      </w:r>
+      <w:r>
+        <w:fldChar w:fldCharType="end"/>
+      </w:r>
       <w:r>
         <w:rPr>
           <w:rFonts w:asciiTheme="majorBidi" w:hAnsiTheme="majorBidi" w:cstheme="majorBidi"/>
@@ -31229,15 +31441,25 @@
         </w:rPr>
         <w:t xml:space="preserve">Girvan, M., &amp; Newman, M. E. J. (2002). </w:t>
       </w:r>
-      <w:hyperlink r:id="rId17" w:history="1">
-        <w:r>
-          <w:rPr>
-            <w:rStyle w:val="Hyperlink"/>
-            <w:rFonts w:asciiTheme="majorBidi" w:hAnsiTheme="majorBidi" w:cstheme="majorBidi"/>
-          </w:rPr>
-          <w:t>Community structure in social and biological networks</w:t>
-        </w:r>
-      </w:hyperlink>
+      <w:r>
+        <w:fldChar w:fldCharType="begin"/>
+      </w:r>
+      <w:r>
+        <w:instrText>HYPERLINK "https://arxiv.org/abs/cond-mat/0112110"</w:instrText>
+      </w:r>
+      <w:r>
+        <w:fldChar w:fldCharType="separate"/>
+      </w:r>
+      <w:r>
+        <w:rPr>
+          <w:rStyle w:val="Hyperlink"/>
+          <w:rFonts w:asciiTheme="majorBidi" w:hAnsiTheme="majorBidi" w:cstheme="majorBidi"/>
+        </w:rPr>
+        <w:t>Community structure in social and biological networks</w:t>
+      </w:r>
+      <w:r>
+        <w:fldChar w:fldCharType="end"/>
+      </w:r>
       <w:r>
         <w:rPr>
           <w:rFonts w:asciiTheme="majorBidi" w:hAnsiTheme="majorBidi" w:cstheme="majorBidi"/>
@@ -31275,15 +31497,25 @@
         </w:rPr>
         <w:t xml:space="preserve">Grover, A., &amp; Leskovec, J. (2016). </w:t>
       </w:r>
-      <w:hyperlink r:id="rId18" w:history="1">
-        <w:r>
-          <w:rPr>
-            <w:rStyle w:val="Hyperlink"/>
-            <w:rFonts w:asciiTheme="majorBidi" w:hAnsiTheme="majorBidi" w:cstheme="majorBidi"/>
-          </w:rPr>
-          <w:t>node2vec: Scalable feature learning for networks</w:t>
-        </w:r>
-      </w:hyperlink>
+      <w:r>
+        <w:fldChar w:fldCharType="begin"/>
+      </w:r>
+      <w:r>
+        <w:instrText>HYPERLINK "https://arxiv.org/abs/1607.00653"</w:instrText>
+      </w:r>
+      <w:r>
+        <w:fldChar w:fldCharType="separate"/>
+      </w:r>
+      <w:r>
+        <w:rPr>
+          <w:rStyle w:val="Hyperlink"/>
+          <w:rFonts w:asciiTheme="majorBidi" w:hAnsiTheme="majorBidi" w:cstheme="majorBidi"/>
+        </w:rPr>
+        <w:t>node2vec: Scalable feature learning for networks</w:t>
+      </w:r>
+      <w:r>
+        <w:fldChar w:fldCharType="end"/>
+      </w:r>
       <w:r>
         <w:rPr>
           <w:rFonts w:asciiTheme="majorBidi" w:hAnsiTheme="majorBidi" w:cstheme="majorBidi"/>
@@ -31321,15 +31553,25 @@
         </w:rPr>
         <w:t xml:space="preserve">Hamilton, W., Ying, R., &amp; Leskovec, J. (2017). </w:t>
       </w:r>
-      <w:hyperlink r:id="rId19" w:history="1">
-        <w:r>
-          <w:rPr>
-            <w:rStyle w:val="Hyperlink"/>
-            <w:rFonts w:asciiTheme="majorBidi" w:hAnsiTheme="majorBidi" w:cstheme="majorBidi"/>
-          </w:rPr>
-          <w:t>Inductive representation learning on large graphs</w:t>
-        </w:r>
-      </w:hyperlink>
+      <w:r>
+        <w:fldChar w:fldCharType="begin"/>
+      </w:r>
+      <w:r>
+        <w:instrText>HYPERLINK "https://arxiv.org/abs/1706.02216"</w:instrText>
+      </w:r>
+      <w:r>
+        <w:fldChar w:fldCharType="separate"/>
+      </w:r>
+      <w:r>
+        <w:rPr>
+          <w:rStyle w:val="Hyperlink"/>
+          <w:rFonts w:asciiTheme="majorBidi" w:hAnsiTheme="majorBidi" w:cstheme="majorBidi"/>
+        </w:rPr>
+        <w:t>Inductive representation learning on large graphs</w:t>
+      </w:r>
+      <w:r>
+        <w:fldChar w:fldCharType="end"/>
+      </w:r>
       <w:r>
         <w:rPr>
           <w:rFonts w:asciiTheme="majorBidi" w:hAnsiTheme="majorBidi" w:cstheme="majorBidi"/>
@@ -31367,15 +31609,25 @@
         </w:rPr>
         <w:t xml:space="preserve">Kipf, T. N., &amp; Welling, M. (2017). </w:t>
       </w:r>
-      <w:hyperlink r:id="rId20" w:history="1">
-        <w:r>
-          <w:rPr>
-            <w:rStyle w:val="Hyperlink"/>
-            <w:rFonts w:asciiTheme="majorBidi" w:hAnsiTheme="majorBidi" w:cstheme="majorBidi"/>
-          </w:rPr>
-          <w:t>Semi-supervised classification with graph convolutional networks</w:t>
-        </w:r>
-      </w:hyperlink>
+      <w:r>
+        <w:fldChar w:fldCharType="begin"/>
+      </w:r>
+      <w:r>
+        <w:instrText>HYPERLINK "https://arxiv.org/abs/1609.02907"</w:instrText>
+      </w:r>
+      <w:r>
+        <w:fldChar w:fldCharType="separate"/>
+      </w:r>
+      <w:r>
+        <w:rPr>
+          <w:rStyle w:val="Hyperlink"/>
+          <w:rFonts w:asciiTheme="majorBidi" w:hAnsiTheme="majorBidi" w:cstheme="majorBidi"/>
+        </w:rPr>
+        <w:t>Semi-supervised classification with graph convolutional networks</w:t>
+      </w:r>
+      <w:r>
+        <w:fldChar w:fldCharType="end"/>
+      </w:r>
       <w:r>
         <w:rPr>
           <w:rFonts w:asciiTheme="majorBidi" w:hAnsiTheme="majorBidi" w:cstheme="majorBidi"/>
@@ -31395,15 +31647,25 @@
         </w:rPr>
         <w:t xml:space="preserve">. </w:t>
       </w:r>
-      <w:hyperlink r:id="rId21" w:tgtFrame="_new" w:history="1">
-        <w:r>
-          <w:rPr>
-            <w:rStyle w:val="Hyperlink"/>
-            <w:rFonts w:asciiTheme="majorBidi" w:eastAsiaTheme="majorEastAsia" w:hAnsiTheme="majorBidi" w:cstheme="majorBidi"/>
-          </w:rPr>
-          <w:t>https://arxiv.org/abs/1609.02907</w:t>
-        </w:r>
-      </w:hyperlink>
+      <w:r>
+        <w:fldChar w:fldCharType="begin"/>
+      </w:r>
+      <w:r>
+        <w:instrText>HYPERLINK "https://arxiv.org/abs/1609.02907" \t "_new"</w:instrText>
+      </w:r>
+      <w:r>
+        <w:fldChar w:fldCharType="separate"/>
+      </w:r>
+      <w:r>
+        <w:rPr>
+          <w:rStyle w:val="Hyperlink"/>
+          <w:rFonts w:asciiTheme="majorBidi" w:eastAsiaTheme="majorEastAsia" w:hAnsiTheme="majorBidi" w:cstheme="majorBidi"/>
+        </w:rPr>
+        <w:t>https://arxiv.org/abs/1609.02907</w:t>
+      </w:r>
+      <w:r>
+        <w:fldChar w:fldCharType="end"/>
+      </w:r>
     </w:p>
     <w:p>
       <w:pPr>
@@ -31422,15 +31684,25 @@
         </w:rPr>
         <w:t xml:space="preserve">Perozzi, A., Al-Rfou, R., &amp; Skiena, S. (2014). </w:t>
       </w:r>
-      <w:hyperlink r:id="rId22" w:history="1">
-        <w:r>
-          <w:rPr>
-            <w:rStyle w:val="Hyperlink"/>
-            <w:rFonts w:asciiTheme="majorBidi" w:hAnsiTheme="majorBidi" w:cstheme="majorBidi"/>
-          </w:rPr>
-          <w:t>DeepWalk: Online learning of social representations</w:t>
-        </w:r>
-      </w:hyperlink>
+      <w:r>
+        <w:fldChar w:fldCharType="begin"/>
+      </w:r>
+      <w:r>
+        <w:instrText>HYPERLINK "https://arxiv.org/abs/1403.6652"</w:instrText>
+      </w:r>
+      <w:r>
+        <w:fldChar w:fldCharType="separate"/>
+      </w:r>
+      <w:r>
+        <w:rPr>
+          <w:rStyle w:val="Hyperlink"/>
+          <w:rFonts w:asciiTheme="majorBidi" w:hAnsiTheme="majorBidi" w:cstheme="majorBidi"/>
+        </w:rPr>
+        <w:t>DeepWalk: Online learning of social representations</w:t>
+      </w:r>
+      <w:r>
+        <w:fldChar w:fldCharType="end"/>
+      </w:r>
       <w:r>
         <w:rPr>
           <w:rFonts w:asciiTheme="majorBidi" w:hAnsiTheme="majorBidi" w:cstheme="majorBidi"/>
@@ -31450,15 +31722,25 @@
         </w:rPr>
         <w:t xml:space="preserve"> (pp. 701–710). </w:t>
       </w:r>
-      <w:hyperlink r:id="rId23" w:tgtFrame="_new" w:history="1">
-        <w:r>
-          <w:rPr>
-            <w:rStyle w:val="Hyperlink"/>
-            <w:rFonts w:asciiTheme="majorBidi" w:eastAsiaTheme="majorEastAsia" w:hAnsiTheme="majorBidi" w:cstheme="majorBidi"/>
-          </w:rPr>
-          <w:t>https://doi.org/10.1145/2623330.2623732</w:t>
-        </w:r>
-      </w:hyperlink>
+      <w:r>
+        <w:fldChar w:fldCharType="begin"/>
+      </w:r>
+      <w:r>
+        <w:instrText>HYPERLINK "https://doi.org/10.1145/2623330.2623732" \t "_new"</w:instrText>
+      </w:r>
+      <w:r>
+        <w:fldChar w:fldCharType="separate"/>
+      </w:r>
+      <w:r>
+        <w:rPr>
+          <w:rStyle w:val="Hyperlink"/>
+          <w:rFonts w:asciiTheme="majorBidi" w:eastAsiaTheme="majorEastAsia" w:hAnsiTheme="majorBidi" w:cstheme="majorBidi"/>
+        </w:rPr>
+        <w:t>https://doi.org/10.1145/2623330.2623732</w:t>
+      </w:r>
+      <w:r>
+        <w:fldChar w:fldCharType="end"/>
+      </w:r>
     </w:p>
     <w:p>
       <w:pPr>
@@ -31478,15 +31760,25 @@
         <w:lastRenderedPageBreak/>
         <w:t xml:space="preserve">Sandryhaila, A., &amp; Moura, J. M. F. (2014). </w:t>
       </w:r>
-      <w:hyperlink r:id="rId24" w:history="1">
-        <w:r>
-          <w:rPr>
-            <w:rStyle w:val="Hyperlink"/>
-            <w:rFonts w:asciiTheme="majorBidi" w:hAnsiTheme="majorBidi" w:cstheme="majorBidi"/>
-          </w:rPr>
-          <w:t>Discrete signal processing on graphs: Frequency analysis</w:t>
-        </w:r>
-      </w:hyperlink>
+      <w:r>
+        <w:fldChar w:fldCharType="begin"/>
+      </w:r>
+      <w:r>
+        <w:instrText>HYPERLINK "https://ieeexplore.ieee.org/document/6808520"</w:instrText>
+      </w:r>
+      <w:r>
+        <w:fldChar w:fldCharType="separate"/>
+      </w:r>
+      <w:r>
+        <w:rPr>
+          <w:rStyle w:val="Hyperlink"/>
+          <w:rFonts w:asciiTheme="majorBidi" w:hAnsiTheme="majorBidi" w:cstheme="majorBidi"/>
+        </w:rPr>
+        <w:t>Discrete signal processing on graphs: Frequency analysis</w:t>
+      </w:r>
+      <w:r>
+        <w:fldChar w:fldCharType="end"/>
+      </w:r>
       <w:r>
         <w:rPr>
           <w:rFonts w:asciiTheme="majorBidi" w:hAnsiTheme="majorBidi" w:cstheme="majorBidi"/>
@@ -31610,8 +31902,30 @@
         <w:rPr>
           <w:rFonts w:asciiTheme="majorBidi" w:hAnsiTheme="majorBidi" w:cstheme="majorBidi"/>
         </w:rPr>
-        <w:t>How should we pipeline the process of detecting communities to than provide it to the SpecF algorithm?.</w:t>
-      </w:r>
+        <w:t xml:space="preserve">How should we pipeline the process of detecting communities to than provide it to the </w:t>
+      </w:r>
+      <w:proofErr w:type="spellStart"/>
+      <w:r>
+        <w:rPr>
+          <w:rFonts w:asciiTheme="majorBidi" w:hAnsiTheme="majorBidi" w:cstheme="majorBidi"/>
+        </w:rPr>
+        <w:t>SpecF</w:t>
+      </w:r>
+      <w:proofErr w:type="spellEnd"/>
+      <w:r>
+        <w:rPr>
+          <w:rFonts w:asciiTheme="majorBidi" w:hAnsiTheme="majorBidi" w:cstheme="majorBidi"/>
+        </w:rPr>
+        <w:t xml:space="preserve"> </w:t>
+      </w:r>
+      <w:proofErr w:type="gramStart"/>
+      <w:r>
+        <w:rPr>
+          <w:rFonts w:asciiTheme="majorBidi" w:hAnsiTheme="majorBidi" w:cstheme="majorBidi"/>
+        </w:rPr>
+        <w:t>algorithm?.</w:t>
+      </w:r>
+      <w:proofErr w:type="gramEnd"/>
     </w:p>
     <w:p>
       <w:pPr>
@@ -31632,8 +31946,16 @@
         <w:rPr>
           <w:rFonts w:asciiTheme="majorBidi" w:hAnsiTheme="majorBidi" w:cstheme="majorBidi"/>
         </w:rPr>
-        <w:t>What are node embeddings?.</w:t>
-      </w:r>
+        <w:t xml:space="preserve">What are node </w:t>
+      </w:r>
+      <w:proofErr w:type="gramStart"/>
+      <w:r>
+        <w:rPr>
+          <w:rFonts w:asciiTheme="majorBidi" w:hAnsiTheme="majorBidi" w:cstheme="majorBidi"/>
+        </w:rPr>
+        <w:t>embeddings?.</w:t>
+      </w:r>
+      <w:proofErr w:type="gramEnd"/>
     </w:p>
     <w:p>
       <w:pPr>
@@ -31654,7 +31976,21 @@
         <w:rPr>
           <w:rFonts w:asciiTheme="majorBidi" w:hAnsiTheme="majorBidi" w:cstheme="majorBidi"/>
         </w:rPr>
-        <w:t>What differences can we expect in the outputs of GraphSAGE and GCN in the entire pipeline process?</w:t>
+        <w:t xml:space="preserve">What differences can we expect in the outputs of </w:t>
+      </w:r>
+      <w:proofErr w:type="spellStart"/>
+      <w:r>
+        <w:rPr>
+          <w:rFonts w:asciiTheme="majorBidi" w:hAnsiTheme="majorBidi" w:cstheme="majorBidi"/>
+        </w:rPr>
+        <w:t>GraphSAGE</w:t>
+      </w:r>
+      <w:proofErr w:type="spellEnd"/>
+      <w:r>
+        <w:rPr>
+          <w:rFonts w:asciiTheme="majorBidi" w:hAnsiTheme="majorBidi" w:cstheme="majorBidi"/>
+        </w:rPr>
+        <w:t xml:space="preserve"> and GCN in the entire pipeline process?</w:t>
       </w:r>
     </w:p>
     <w:p>
@@ -31676,12 +32012,26 @@
         <w:rPr>
           <w:rFonts w:asciiTheme="majorBidi" w:hAnsiTheme="majorBidi" w:cstheme="majorBidi"/>
         </w:rPr>
-        <w:t>What clustering algorithms should we consider to produce communities from graph embeddings</w:t>
+        <w:t xml:space="preserve">What clustering algorithms should we consider </w:t>
+      </w:r>
+      <w:proofErr w:type="gramStart"/>
+      <w:r>
+        <w:rPr>
+          <w:rFonts w:asciiTheme="majorBidi" w:hAnsiTheme="majorBidi" w:cstheme="majorBidi"/>
+        </w:rPr>
+        <w:t>to produce</w:t>
+      </w:r>
+      <w:proofErr w:type="gramEnd"/>
+      <w:r>
+        <w:rPr>
+          <w:rFonts w:asciiTheme="majorBidi" w:hAnsiTheme="majorBidi" w:cstheme="majorBidi"/>
+        </w:rPr>
+        <w:t xml:space="preserve"> communities from graph embeddings</w:t>
       </w:r>
     </w:p>
     <w:sectPr>
-      <w:footerReference w:type="even" r:id="rId25"/>
-      <w:footerReference w:type="default" r:id="rId26"/>
+      <w:footerReference w:type="even" r:id="rId12"/>
+      <w:footerReference w:type="default" r:id="rId13"/>
       <w:pgSz w:w="12240" w:h="15840"/>
       <w:pgMar w:top="1440" w:right="1440" w:bottom="1440" w:left="1440" w:header="708" w:footer="708" w:gutter="0"/>
       <w:cols w:space="708"/>

</xml_diff>